<commit_message>
smaller changes to the meeting summary
</commit_message>
<xml_diff>
--- a/doc/SoftwareManagement/Sitzungsprotokolle.docx
+++ b/doc/SoftwareManagement/Sitzungsprotokolle.docx
@@ -1457,7 +1457,13 @@
         <w:pStyle w:val="Title"/>
       </w:pPr>
       <w:r>
-        <w:t>Sitzungsprotokoll 08.03.12</w:t>
+        <w:t xml:space="preserve">Sitzungsprotokoll </w:t>
+      </w:r>
+      <w:r>
+        <w:t xml:space="preserve">vom </w:t>
+      </w:r>
+      <w:r>
+        <w:t>08.03.12</w:t>
       </w:r>
     </w:p>
     <w:p>
@@ -2409,7 +2415,13 @@
       </w:pPr>
       <w:r>
         <w:lastRenderedPageBreak/>
-        <w:t>Sitzungsprotokoll 15.03.12</w:t>
+        <w:t xml:space="preserve">Sitzungsprotokoll </w:t>
+      </w:r>
+      <w:r>
+        <w:t xml:space="preserve">vom </w:t>
+      </w:r>
+      <w:r>
+        <w:t>15.03.12</w:t>
       </w:r>
     </w:p>
     <w:p>
@@ -3257,7 +3269,13 @@
       </w:pPr>
       <w:r>
         <w:lastRenderedPageBreak/>
-        <w:t>Sitzungsprotokoll 05.04.12</w:t>
+        <w:t xml:space="preserve">Sitzungsprotokoll </w:t>
+      </w:r>
+      <w:r>
+        <w:t xml:space="preserve">vom </w:t>
+      </w:r>
+      <w:r>
+        <w:t>05.04.12</w:t>
       </w:r>
     </w:p>
     <w:p>
@@ -4321,7 +4339,19 @@
           <w:rStyle w:val="TitleChar"/>
         </w:rPr>
         <w:lastRenderedPageBreak/>
-        <w:t>Sitzungsprotokoll 19.04.12</w:t>
+        <w:t xml:space="preserve">Sitzungsprotokoll </w:t>
+      </w:r>
+      <w:r>
+        <w:rPr>
+          <w:rStyle w:val="TitleChar"/>
+        </w:rPr>
+        <w:t xml:space="preserve">vom </w:t>
+      </w:r>
+      <w:r>
+        <w:rPr>
+          <w:rStyle w:val="TitleChar"/>
+        </w:rPr>
+        <w:t>19.04.12</w:t>
       </w:r>
     </w:p>
     <w:p>
@@ -4769,7 +4799,13 @@
       </w:pPr>
       <w:r>
         <w:lastRenderedPageBreak/>
-        <w:t>Sitzungsprotokoll 03.05.12</w:t>
+        <w:t xml:space="preserve">Sitzungsprotokoll </w:t>
+      </w:r>
+      <w:r>
+        <w:t xml:space="preserve">vom </w:t>
+      </w:r>
+      <w:r>
+        <w:t>03.05.12</w:t>
       </w:r>
     </w:p>
     <w:p>
@@ -5550,7 +5586,15 @@
       </w:pPr>
       <w:r>
         <w:lastRenderedPageBreak/>
-        <w:t>Sitzungsprotokoll 23.05.12</w:t>
+        <w:t xml:space="preserve">Sitzungsprotokoll </w:t>
+      </w:r>
+      <w:r>
+        <w:t xml:space="preserve">vom </w:t>
+      </w:r>
+      <w:bookmarkStart w:id="0" w:name="_GoBack"/>
+      <w:bookmarkEnd w:id="0"/>
+      <w:r>
+        <w:t>23.05.12</w:t>
       </w:r>
     </w:p>
     <w:p>
@@ -6272,8 +6316,6 @@
           <w:rFonts w:ascii="Arial" w:hAnsi="Arial" w:cs="Arial"/>
         </w:rPr>
       </w:pPr>
-      <w:bookmarkStart w:id="0" w:name="_GoBack"/>
-      <w:bookmarkEnd w:id="0"/>
     </w:p>
     <w:sectPr>
       <w:pgSz w:w="11906" w:h="16838"/>

</xml_diff>